<commit_message>
End of day Nov 9th
</commit_message>
<xml_diff>
--- a/SimPaperDocs/Results.docx
+++ b/SimPaperDocs/Results.docx
@@ -243,53 +243,336 @@
       <w:pPr>
         <w:ind w:left="0" w:firstLine="0"/>
         <w:rPr>
-          <w:lang w:val="en-CA"/>
-        </w:rPr>
-      </w:pPr>
-      <w:r>
-        <w:rPr>
-          <w:lang w:val="en-CA"/>
-        </w:rPr>
-        <w:t>Scratch that</w:t>
+          <w:b/>
+          <w:lang w:val="en-CA"/>
+        </w:rPr>
+      </w:pPr>
+      <w:r>
+        <w:rPr>
+          <w:b/>
+          <w:lang w:val="en-CA"/>
+        </w:rPr>
+        <w:t>Scratch that! ... Start again!</w:t>
+      </w:r>
+    </w:p>
+    <w:p>
+      <w:pPr>
+        <w:ind w:left="0" w:firstLine="0"/>
+        <w:rPr>
+          <w:b/>
+          <w:lang w:val="en-CA"/>
+        </w:rPr>
+      </w:pPr>
+    </w:p>
+    <w:p>
+      <w:pPr>
+        <w:ind w:left="0" w:firstLine="0"/>
+        <w:rPr>
+          <w:b/>
+          <w:lang w:val="en-CA"/>
+        </w:rPr>
+      </w:pPr>
+      <w:r>
+        <w:rPr>
+          <w:b/>
+          <w:lang w:val="en-CA"/>
+        </w:rPr>
+        <w:t>Results</w:t>
+      </w:r>
+    </w:p>
+    <w:p>
+      <w:pPr>
+        <w:ind w:left="0" w:firstLine="0"/>
+        <w:rPr>
+          <w:lang w:val="en-CA"/>
+        </w:rPr>
+      </w:pPr>
+      <w:r>
+        <w:rPr>
+          <w:lang w:val="en-CA"/>
+        </w:rPr>
+        <w:t>Kin preference, average relatedness within groups</w:t>
       </w:r>
       <w:proofErr w:type="gramStart"/>
       <w:r>
         <w:rPr>
           <w:lang w:val="en-CA"/>
         </w:rPr>
-        <w:t xml:space="preserve">! </w:t>
+        <w:t>,  average</w:t>
       </w:r>
       <w:proofErr w:type="gramEnd"/>
       <w:r>
         <w:rPr>
           <w:lang w:val="en-CA"/>
         </w:rPr>
-        <w:t>... Start again!</w:t>
-      </w:r>
-    </w:p>
-    <w:p>
-      <w:pPr>
-        <w:ind w:left="0" w:firstLine="0"/>
-        <w:rPr>
-          <w:lang w:val="en-CA"/>
-        </w:rPr>
-      </w:pPr>
-    </w:p>
-    <w:p>
-      <w:pPr>
-        <w:ind w:left="0" w:firstLine="0"/>
-        <w:rPr>
-          <w:lang w:val="en-CA"/>
-        </w:rPr>
-      </w:pPr>
-    </w:p>
-    <w:p>
-      <w:pPr>
-        <w:ind w:left="0" w:firstLine="0"/>
-        <w:rPr>
-          <w:lang w:val="en-CA"/>
-        </w:rPr>
-      </w:pPr>
+        <w:t xml:space="preserve"> group size and cooperation all evolved within this models.</w:t>
+      </w:r>
+    </w:p>
+    <w:p>
+      <w:pPr>
+        <w:ind w:left="0" w:firstLine="0"/>
+        <w:rPr>
+          <w:i/>
+          <w:lang w:val="en-CA"/>
+        </w:rPr>
+      </w:pPr>
+      <w:r>
+        <w:rPr>
+          <w:i/>
+          <w:lang w:val="en-CA"/>
+        </w:rPr>
+        <w:t>Evolution of Group Size</w:t>
+      </w:r>
+    </w:p>
+    <w:p>
+      <w:pPr>
+        <w:ind w:left="0" w:firstLine="0"/>
+        <w:rPr>
+          <w:lang w:val="en-CA"/>
+        </w:rPr>
+      </w:pPr>
+      <w:r>
+        <w:rPr>
+          <w:lang w:val="en-CA"/>
+        </w:rPr>
+        <w:t>The size of groups was mainly affected by the group carrying capacity, 1/c (table x.</w:t>
+      </w:r>
+      <w:r>
+        <w:rPr>
+          <w:lang w:val="en-CA"/>
+        </w:rPr>
+        <w:t>)  When the group carrying capacity was high however (c=0.02) the larger the intrinsic rate of growth, r, the larger the average group size observed.  (</w:t>
+      </w:r>
+      <w:proofErr w:type="gramStart"/>
+      <w:r>
+        <w:rPr>
+          <w:lang w:val="en-CA"/>
+        </w:rPr>
+        <w:t>table</w:t>
+      </w:r>
+      <w:proofErr w:type="gramEnd"/>
+      <w:r>
+        <w:rPr>
+          <w:lang w:val="en-CA"/>
+        </w:rPr>
+        <w:t xml:space="preserve"> x). The cost of </w:t>
+      </w:r>
+      <w:proofErr w:type="gramStart"/>
+      <w:r>
+        <w:rPr>
+          <w:lang w:val="en-CA"/>
+        </w:rPr>
+        <w:t>cooperation ,</w:t>
+      </w:r>
+      <w:proofErr w:type="gramEnd"/>
+      <w:r>
+        <w:rPr>
+          <w:lang w:val="en-CA"/>
+        </w:rPr>
+        <w:t xml:space="preserve"> β, </w:t>
+      </w:r>
+      <w:r>
+        <w:rPr>
+          <w:lang w:val="en-CA"/>
+        </w:rPr>
+        <w:t xml:space="preserve">only had an effect on the group </w:t>
+      </w:r>
+      <w:r>
+        <w:rPr>
+          <w:lang w:val="en-CA"/>
+        </w:rPr>
+        <w:lastRenderedPageBreak/>
+        <w:t>size observed with C and r was small (C=0.02</w:t>
+      </w:r>
+      <w:r>
+        <w:rPr>
+          <w:lang w:val="en-CA"/>
+        </w:rPr>
+        <w:t xml:space="preserve"> and R&lt;1.0), keeping groups below the stable group size. Otherwise the average group size stayed around the</w:t>
+      </w:r>
+      <w:commentRangeStart w:id="0"/>
+      <w:r>
+        <w:rPr>
+          <w:lang w:val="en-CA"/>
+        </w:rPr>
+        <w:t xml:space="preserve"> stable group size</w:t>
+      </w:r>
+      <w:commentRangeEnd w:id="0"/>
+      <w:r>
+        <w:rPr>
+          <w:rStyle w:val="CommentReference"/>
+        </w:rPr>
+        <w:commentReference w:id="0"/>
+      </w:r>
+    </w:p>
+    <w:p>
+      <w:pPr>
+        <w:ind w:left="0" w:firstLine="0"/>
+        <w:rPr>
+          <w:i/>
+          <w:lang w:val="en-CA"/>
+        </w:rPr>
+      </w:pPr>
+    </w:p>
+    <w:p>
+      <w:pPr>
+        <w:ind w:left="0" w:firstLine="0"/>
+        <w:rPr>
+          <w:i/>
+          <w:lang w:val="en-CA"/>
+        </w:rPr>
+      </w:pPr>
+      <w:r>
+        <w:rPr>
+          <w:i/>
+          <w:lang w:val="en-CA"/>
+        </w:rPr>
+        <w:t>Evolution of cooperation</w:t>
+      </w:r>
+    </w:p>
+    <w:p>
+      <w:pPr>
+        <w:ind w:left="0" w:firstLine="0"/>
+        <w:rPr>
+          <w:lang w:val="en-CA"/>
+        </w:rPr>
+      </w:pPr>
+      <w:r>
+        <w:rPr>
+          <w:lang w:val="en-CA"/>
+        </w:rPr>
+        <w:t>When the group carrying capacity was small (C =0.1) average cooperation evolved to a high level regardless of the cost of cooperation or intrinsic rate of growth. However when the group carrying capa</w:t>
+      </w:r>
+      <w:r>
+        <w:rPr>
+          <w:lang w:val="en-CA"/>
+        </w:rPr>
+        <w:t>city is larger</w:t>
+      </w:r>
+      <w:r>
+        <w:rPr>
+          <w:lang w:val="en-CA"/>
+        </w:rPr>
+        <w:t xml:space="preserve"> and the cost of cooperation is larger (</w:t>
+      </w:r>
+      <w:r>
+        <w:rPr>
+          <w:lang w:val="en-CA"/>
+        </w:rPr>
+        <w:t xml:space="preserve">C=0.02 and </w:t>
+      </w:r>
+      <w:r>
+        <w:rPr>
+          <w:lang w:val="en-CA"/>
+        </w:rPr>
+        <w:t>β</w:t>
+      </w:r>
+      <w:r>
+        <w:rPr>
+          <w:lang w:val="en-CA"/>
+        </w:rPr>
+        <w:t xml:space="preserve"> </w:t>
+      </w:r>
+      <w:r>
+        <w:rPr>
+          <w:lang w:val="en-CA"/>
+        </w:rPr>
+        <w:sym w:font="Mathematica1" w:char="F0A3"/>
+      </w:r>
+      <w:r>
+        <w:rPr>
+          <w:lang w:val="en-CA"/>
+        </w:rPr>
+        <w:t>0.6, C=0.06 and β =0.8) lower levels of cooperation evolve.</w:t>
+      </w:r>
+    </w:p>
+    <w:p>
+      <w:pPr>
+        <w:ind w:left="0" w:firstLine="0"/>
+        <w:rPr>
+          <w:lang w:val="en-CA"/>
+        </w:rPr>
+      </w:pPr>
+    </w:p>
+    <w:p>
+      <w:pPr>
+        <w:ind w:left="0" w:firstLine="0"/>
+        <w:rPr>
+          <w:i/>
+          <w:lang w:val="en-CA"/>
+        </w:rPr>
+      </w:pPr>
+      <w:r>
+        <w:rPr>
+          <w:i/>
+          <w:lang w:val="en-CA"/>
+        </w:rPr>
+        <w:t>Evolution of relatedness</w:t>
+      </w:r>
+    </w:p>
+    <w:p>
+      <w:pPr>
+        <w:ind w:left="0" w:firstLine="0"/>
+        <w:rPr>
+          <w:lang w:val="en-CA"/>
+        </w:rPr>
+      </w:pPr>
+      <w:r>
+        <w:rPr>
+          <w:lang w:val="en-CA"/>
+        </w:rPr>
+        <w:t xml:space="preserve">90.7% of the variability in average relatedness </w:t>
+      </w:r>
+      <w:r>
+        <w:rPr>
+          <w:lang w:val="en-CA"/>
+        </w:rPr>
+        <w:t xml:space="preserve">is due to r, the </w:t>
+      </w:r>
+      <w:proofErr w:type="spellStart"/>
+      <w:r>
+        <w:rPr>
+          <w:lang w:val="en-CA"/>
+        </w:rPr>
+        <w:t>intrinic</w:t>
+      </w:r>
+      <w:proofErr w:type="spellEnd"/>
+      <w:r>
+        <w:rPr>
+          <w:lang w:val="en-CA"/>
+        </w:rPr>
+        <w:t xml:space="preserve"> rate of growth (table x). The intrinsic rate of growth, r, has a very large effect on the average relatedness within groups.  The group carrying capacity, 1/c, and the cost of cooperation, β, have little effect (table x, figure 1)</w:t>
+      </w:r>
+    </w:p>
+    <w:p>
+      <w:pPr>
+        <w:ind w:left="0" w:firstLine="0"/>
+        <w:rPr>
+          <w:lang w:val="en-CA"/>
+        </w:rPr>
+      </w:pPr>
+    </w:p>
+    <w:p>
+      <w:pPr>
+        <w:ind w:left="0" w:firstLine="0"/>
+        <w:rPr>
+          <w:lang w:val="en-CA"/>
+        </w:rPr>
+      </w:pPr>
+    </w:p>
+    <w:p>
+      <w:pPr>
+        <w:ind w:left="0" w:firstLine="0"/>
+        <w:rPr>
+          <w:lang w:val="en-CA"/>
+        </w:rPr>
+      </w:pPr>
+      <w:r>
+        <w:rPr>
+          <w:lang w:val="en-CA"/>
+        </w:rPr>
+        <w:t>Evolution of kin preference</w:t>
+      </w:r>
     </w:p>
     <w:p>
       <w:pPr>
@@ -307,6 +590,35 @@
     </w:sectPr>
   </w:body>
 </w:document>
+</file>
+
+<file path=word/comments.xml><?xml version="1.0" encoding="utf-8"?>
+<w:comments xmlns:ve="http://schemas.openxmlformats.org/markup-compatibility/2006" xmlns:o="urn:schemas-microsoft-com:office:office" xmlns:r="http://schemas.openxmlformats.org/officeDocument/2006/relationships" xmlns:m="http://schemas.openxmlformats.org/officeDocument/2006/math" xmlns:v="urn:schemas-microsoft-com:vml" xmlns:wp="http://schemas.openxmlformats.org/drawingml/2006/wordprocessingDrawing" xmlns:w10="urn:schemas-microsoft-com:office:word" xmlns:w="http://schemas.openxmlformats.org/wordprocessingml/2006/main" xmlns:wne="http://schemas.microsoft.com/office/word/2006/wordml">
+  <w:comment w:id="0" w:author="Ruth" w:date="2012-11-09T16:28:00Z" w:initials="R">
+    <w:p>
+      <w:pPr>
+        <w:pStyle w:val="CommentText"/>
+      </w:pPr>
+      <w:r>
+        <w:rPr>
+          <w:rStyle w:val="CommentReference"/>
+        </w:rPr>
+        <w:annotationRef/>
+      </w:r>
+      <w:r>
+        <w:t xml:space="preserve">Check </w:t>
+      </w:r>
+      <w:proofErr w:type="spellStart"/>
+      <w:r>
+        <w:t>Julians</w:t>
+      </w:r>
+      <w:proofErr w:type="spellEnd"/>
+      <w:r>
+        <w:t xml:space="preserve"> stable group size</w:t>
+      </w:r>
+    </w:p>
+  </w:comment>
+</w:comments>
 </file>
 
 <file path=word/styles.xml><?xml version="1.0" encoding="utf-8"?>
@@ -498,6 +810,102 @@
     <w:uiPriority w:val="99"/>
     <w:semiHidden/>
     <w:unhideWhenUsed/>
+  </w:style>
+  <w:style w:type="character" w:styleId="CommentReference">
+    <w:name w:val="annotation reference"/>
+    <w:basedOn w:val="DefaultParagraphFont"/>
+    <w:uiPriority w:val="99"/>
+    <w:semiHidden/>
+    <w:unhideWhenUsed/>
+    <w:rsid w:val="00A2312D"/>
+    <w:rPr>
+      <w:sz w:val="16"/>
+      <w:szCs w:val="16"/>
+    </w:rPr>
+  </w:style>
+  <w:style w:type="paragraph" w:styleId="CommentText">
+    <w:name w:val="annotation text"/>
+    <w:basedOn w:val="Normal"/>
+    <w:link w:val="CommentTextChar"/>
+    <w:uiPriority w:val="99"/>
+    <w:semiHidden/>
+    <w:unhideWhenUsed/>
+    <w:rsid w:val="00A2312D"/>
+    <w:pPr>
+      <w:spacing w:line="240" w:lineRule="auto"/>
+    </w:pPr>
+    <w:rPr>
+      <w:sz w:val="20"/>
+      <w:szCs w:val="20"/>
+    </w:rPr>
+  </w:style>
+  <w:style w:type="character" w:customStyle="1" w:styleId="CommentTextChar">
+    <w:name w:val="Comment Text Char"/>
+    <w:basedOn w:val="DefaultParagraphFont"/>
+    <w:link w:val="CommentText"/>
+    <w:uiPriority w:val="99"/>
+    <w:semiHidden/>
+    <w:rsid w:val="00A2312D"/>
+    <w:rPr>
+      <w:sz w:val="20"/>
+      <w:szCs w:val="20"/>
+    </w:rPr>
+  </w:style>
+  <w:style w:type="paragraph" w:styleId="CommentSubject">
+    <w:name w:val="annotation subject"/>
+    <w:basedOn w:val="CommentText"/>
+    <w:next w:val="CommentText"/>
+    <w:link w:val="CommentSubjectChar"/>
+    <w:uiPriority w:val="99"/>
+    <w:semiHidden/>
+    <w:unhideWhenUsed/>
+    <w:rsid w:val="00A2312D"/>
+    <w:rPr>
+      <w:b/>
+      <w:bCs/>
+    </w:rPr>
+  </w:style>
+  <w:style w:type="character" w:customStyle="1" w:styleId="CommentSubjectChar">
+    <w:name w:val="Comment Subject Char"/>
+    <w:basedOn w:val="CommentTextChar"/>
+    <w:link w:val="CommentSubject"/>
+    <w:uiPriority w:val="99"/>
+    <w:semiHidden/>
+    <w:rsid w:val="00A2312D"/>
+    <w:rPr>
+      <w:b/>
+      <w:bCs/>
+    </w:rPr>
+  </w:style>
+  <w:style w:type="paragraph" w:styleId="BalloonText">
+    <w:name w:val="Balloon Text"/>
+    <w:basedOn w:val="Normal"/>
+    <w:link w:val="BalloonTextChar"/>
+    <w:uiPriority w:val="99"/>
+    <w:semiHidden/>
+    <w:unhideWhenUsed/>
+    <w:rsid w:val="00A2312D"/>
+    <w:pPr>
+      <w:spacing w:after="0" w:line="240" w:lineRule="auto"/>
+    </w:pPr>
+    <w:rPr>
+      <w:rFonts w:ascii="Tahoma" w:hAnsi="Tahoma" w:cs="Tahoma"/>
+      <w:sz w:val="16"/>
+      <w:szCs w:val="16"/>
+    </w:rPr>
+  </w:style>
+  <w:style w:type="character" w:customStyle="1" w:styleId="BalloonTextChar">
+    <w:name w:val="Balloon Text Char"/>
+    <w:basedOn w:val="DefaultParagraphFont"/>
+    <w:link w:val="BalloonText"/>
+    <w:uiPriority w:val="99"/>
+    <w:semiHidden/>
+    <w:rsid w:val="00A2312D"/>
+    <w:rPr>
+      <w:rFonts w:ascii="Tahoma" w:hAnsi="Tahoma" w:cs="Tahoma"/>
+      <w:sz w:val="16"/>
+      <w:szCs w:val="16"/>
+    </w:rPr>
   </w:style>
 </w:styles>
 </file>

</xml_diff>

<commit_message>
Outline sent to LA and results updated
</commit_message>
<xml_diff>
--- a/SimPaperDocs/Results.docx
+++ b/SimPaperDocs/Results.docx
@@ -204,7 +204,21 @@
         <w:rPr>
           <w:lang w:val="en-CA"/>
         </w:rPr>
-        <w:t xml:space="preserve"> around the stable group size</w:t>
+        <w:t xml:space="preserve"> around the </w:t>
+      </w:r>
+      <w:commentRangeStart w:id="0"/>
+      <w:r>
+        <w:rPr>
+          <w:lang w:val="en-CA"/>
+        </w:rPr>
+        <w:t>stable group size</w:t>
+      </w:r>
+      <w:commentRangeEnd w:id="0"/>
+      <w:r>
+        <w:rPr>
+          <w:rStyle w:val="CommentReference"/>
+        </w:rPr>
+        <w:commentReference w:id="0"/>
       </w:r>
     </w:p>
     <w:p>
@@ -490,27 +504,7 @@
         <w:rPr>
           <w:lang w:val="en-CA"/>
         </w:rPr>
-        <w:t xml:space="preserve"> with higher levels of kin preference evolving as the </w:t>
-      </w:r>
-      <w:commentRangeStart w:id="0"/>
-      <w:r>
-        <w:rPr>
-          <w:lang w:val="en-CA"/>
-        </w:rPr>
-        <w:t>R</w:t>
-      </w:r>
-      <w:commentRangeEnd w:id="0"/>
-      <w:r>
-        <w:rPr>
-          <w:rStyle w:val="CommentReference"/>
-        </w:rPr>
-        <w:commentReference w:id="0"/>
-      </w:r>
-      <w:r>
-        <w:rPr>
-          <w:lang w:val="en-CA"/>
-        </w:rPr>
-        <w:t xml:space="preserve"> increases, with it apparently leveling off as R approaches 1.5 (figure 1)</w:t>
+        <w:t xml:space="preserve"> with higher levels of kin preference evolving as the R increases, with it apparently leveling off as R approaches 1.5 (figure 1)</w:t>
       </w:r>
       <w:r>
         <w:rPr>
@@ -1390,6 +1384,9 @@
     <w:p>
       <w:pPr>
         <w:spacing w:line="480" w:lineRule="auto"/>
+        <w:rPr>
+          <w:highlight w:val="yellow"/>
+        </w:rPr>
       </w:pPr>
       <w:r>
         <w:rPr>
@@ -1406,20 +1403,60 @@
       <w:r>
         <w:t>in preference and relatedness are counter-correlated with cooperation and group size</w:t>
       </w:r>
-      <w:commentRangeStart w:id="1"/>
       <w:r>
         <w:t xml:space="preserve"> (figure 2)</w:t>
       </w:r>
-      <w:commentRangeEnd w:id="1"/>
-      <w:r>
-        <w:rPr>
-          <w:rStyle w:val="CommentReference"/>
-        </w:rPr>
-        <w:commentReference w:id="1"/>
-      </w:r>
-      <w:r>
-        <w:t xml:space="preserve">.  These correlations were tested using R </w:t>
-      </w:r>
+      <w:r>
+        <w:t xml:space="preserve">. </w:t>
+      </w:r>
+      <w:r>
+        <w:t xml:space="preserve"> </w:t>
+      </w:r>
+      <w:r>
+        <w:rPr>
+          <w:highlight w:val="yellow"/>
+        </w:rPr>
+        <w:t xml:space="preserve">Leticia: I have potentially found a way to </w:t>
+      </w:r>
+      <w:r>
+        <w:rPr>
+          <w:highlight w:val="yellow"/>
+        </w:rPr>
+        <w:t>test/measure correlations within time series, using a function I found in R.  If you agree I think it might be good to test for the amount of correlation within all runs and get the average result, as the magnitude of correlation seems to differ a bit between runs, but not necessarily the direction. (</w:t>
+      </w:r>
+      <w:proofErr w:type="gramStart"/>
+      <w:r>
+        <w:rPr>
+          <w:highlight w:val="yellow"/>
+        </w:rPr>
+        <w:t>see</w:t>
+      </w:r>
+      <w:proofErr w:type="gramEnd"/>
+      <w:r>
+        <w:rPr>
+          <w:highlight w:val="yellow"/>
+        </w:rPr>
+        <w:t xml:space="preserve"> table z below for an example of cross-correlation tested for one run)</w:t>
+      </w:r>
+    </w:p>
+    <w:p>
+      <w:pPr>
+        <w:ind w:left="714" w:hanging="357"/>
+        <w:rPr>
+          <w:highlight w:val="yellow"/>
+        </w:rPr>
+      </w:pPr>
+      <w:r>
+        <w:rPr>
+          <w:highlight w:val="yellow"/>
+        </w:rPr>
+        <w:br w:type="page"/>
+      </w:r>
+    </w:p>
+    <w:p>
+      <w:pPr>
+        <w:spacing w:line="480" w:lineRule="auto"/>
+      </w:pPr>
     </w:p>
     <w:p>
       <w:pPr>
@@ -1777,6 +1814,9 @@
       <w:pPr>
         <w:spacing w:line="480" w:lineRule="auto"/>
       </w:pPr>
+      <w:r>
+        <w:t>Table z: Cross correlations for sample time series</w:t>
+      </w:r>
     </w:p>
     <w:sectPr>
       <w:pgSz w:w="11906" w:h="16838"/>
@@ -1790,7 +1830,7 @@
 
 <file path=word/comments.xml><?xml version="1.0" encoding="utf-8"?>
 <w:comments xmlns:ve="http://schemas.openxmlformats.org/markup-compatibility/2006" xmlns:o="urn:schemas-microsoft-com:office:office" xmlns:r="http://schemas.openxmlformats.org/officeDocument/2006/relationships" xmlns:m="http://schemas.openxmlformats.org/officeDocument/2006/math" xmlns:v="urn:schemas-microsoft-com:vml" xmlns:wp="http://schemas.openxmlformats.org/drawingml/2006/wordprocessingDrawing" xmlns:w10="urn:schemas-microsoft-com:office:word" xmlns:w="http://schemas.openxmlformats.org/wordprocessingml/2006/main" xmlns:wne="http://schemas.microsoft.com/office/word/2006/wordml">
-  <w:comment w:id="0" w:author="Ruth" w:date="2012-11-13T14:34:00Z" w:initials="R">
+  <w:comment w:id="0" w:author="Ruth" w:date="2012-11-16T14:16:00Z" w:initials="R">
     <w:p>
       <w:pPr>
         <w:pStyle w:val="CommentText"/>
@@ -1802,23 +1842,7 @@
         <w:annotationRef/>
       </w:r>
       <w:r>
-        <w:t>R or r?</w:t>
-      </w:r>
-    </w:p>
-  </w:comment>
-  <w:comment w:id="1" w:author="Ruth" w:date="2012-11-12T13:09:00Z" w:initials="R">
-    <w:p>
-      <w:pPr>
-        <w:pStyle w:val="CommentText"/>
-      </w:pPr>
-      <w:r>
-        <w:rPr>
-          <w:rStyle w:val="CommentReference"/>
-        </w:rPr>
-        <w:annotationRef/>
-      </w:r>
-      <w:r>
-        <w:t>Do I need to statistically test this?</w:t>
+        <w:t>I need to double check what is the stable group size for each C, but looking at the graphs this appears to be the case</w:t>
       </w:r>
     </w:p>
   </w:comment>
@@ -2086,6 +2110,7 @@
   <w:style w:type="character" w:default="1" w:styleId="DefaultParagraphFont">
     <w:name w:val="Default Paragraph Font"/>
     <w:uiPriority w:val="1"/>
+    <w:semiHidden/>
     <w:unhideWhenUsed/>
   </w:style>
   <w:style w:type="table" w:default="1" w:styleId="TableNormal">
@@ -2591,7 +2616,7 @@
 </file>
 
 <file path=customXml/itemProps1.xml><?xml version="1.0" encoding="utf-8"?>
-<ds:datastoreItem xmlns:ds="http://schemas.openxmlformats.org/officeDocument/2006/customXml" ds:itemID="{4FD5337C-C9C9-4338-A6F1-459F90270629}">
+<ds:datastoreItem xmlns:ds="http://schemas.openxmlformats.org/officeDocument/2006/customXml" ds:itemID="{082B2175-078D-4A35-AC0A-BB38C0645022}">
   <ds:schemaRefs>
     <ds:schemaRef ds:uri="http://schemas.openxmlformats.org/officeDocument/2006/bibliography"/>
   </ds:schemaRefs>

</xml_diff>